<commit_message>
more details for data eng and genai class
</commit_message>
<xml_diff>
--- a/Curriculum_Intro_to_DataEngineering.docx
+++ b/Curriculum_Intro_to_DataEngineering.docx
@@ -69,15 +69,7 @@
       </w:pPr>
       <w:r>
         <w:rPr/>
-        <w:t xml:space="preserve">learn </w:t>
-      </w:r>
-      <w:r>
-        <w:rPr/>
-        <w:t>about databases</w:t>
-      </w:r>
-      <w:r>
-        <w:rPr/>
-        <w:t xml:space="preserve"> and prepare to use in data science projects</w:t>
+        <w:t>learn about databases and prepare to use in data science projects</w:t>
       </w:r>
     </w:p>
     <w:p>
@@ -101,11 +93,7 @@
       </w:pPr>
       <w:r>
         <w:rPr/>
-        <w:t xml:space="preserve">python 3.10 with </w:t>
-      </w:r>
-      <w:r>
-        <w:rPr/>
-        <w:t>postgres psycopg</w:t>
+        <w:t>python 3.10 with postgres psycopg</w:t>
       </w:r>
     </w:p>
     <w:p>
@@ -152,115 +140,183 @@
       </w:pPr>
       <w:r>
         <w:rPr/>
-        <w:t xml:space="preserve">Class 1 Intro </w:t>
-      </w:r>
-      <w:r>
-        <w:rPr/>
-        <w:t>to data engineering</w:t>
-      </w:r>
-    </w:p>
-    <w:p>
-      <w:pPr>
-        <w:pStyle w:val="Normal"/>
-        <w:bidi w:val="0"/>
-        <w:jc w:val="left"/>
-        <w:rPr/>
-      </w:pPr>
-      <w:r>
-        <w:rPr/>
-        <w:t xml:space="preserve">Class 2 </w:t>
-      </w:r>
-      <w:r>
-        <w:rPr/>
-        <w:t xml:space="preserve">SQL Databases – </w:t>
-      </w:r>
-      <w:r>
-        <w:rPr/>
-        <w:t>Postgres</w:t>
-      </w:r>
-    </w:p>
-    <w:p>
-      <w:pPr>
-        <w:pStyle w:val="Normal"/>
-        <w:bidi w:val="0"/>
-        <w:jc w:val="left"/>
-        <w:rPr/>
-      </w:pPr>
-      <w:r>
-        <w:rPr/>
-        <w:t xml:space="preserve">Class 3 </w:t>
-      </w:r>
-      <w:r>
-        <w:rPr/>
-        <w:t xml:space="preserve">Table design </w:t>
-      </w:r>
-      <w:r>
-        <w:rPr/>
-        <w:t xml:space="preserve">and optimization. </w:t>
-      </w:r>
-    </w:p>
-    <w:p>
-      <w:pPr>
-        <w:pStyle w:val="Normal"/>
-        <w:bidi w:val="0"/>
-        <w:jc w:val="left"/>
-        <w:rPr/>
-      </w:pPr>
-      <w:r>
-        <w:rPr/>
-        <w:t xml:space="preserve">Class 4 </w:t>
-      </w:r>
-      <w:r>
-        <w:rPr/>
-        <w:t>Views and Materialized views</w:t>
-      </w:r>
-    </w:p>
-    <w:p>
-      <w:pPr>
-        <w:pStyle w:val="Normal"/>
-        <w:bidi w:val="0"/>
-        <w:jc w:val="left"/>
-        <w:rPr/>
-      </w:pPr>
-      <w:r>
-        <w:rPr/>
-        <w:t xml:space="preserve">Class 5 </w:t>
-      </w:r>
-      <w:r>
-        <w:rPr/>
-        <w:t>Constraints</w:t>
-      </w:r>
-    </w:p>
-    <w:p>
-      <w:pPr>
-        <w:pStyle w:val="Normal"/>
-        <w:bidi w:val="0"/>
-        <w:jc w:val="left"/>
-        <w:rPr/>
-      </w:pPr>
-      <w:r>
-        <w:rPr/>
-        <w:t xml:space="preserve">Class 6 </w:t>
-      </w:r>
-      <w:r>
-        <w:rPr/>
-        <w:t>Indexes</w:t>
-      </w:r>
-    </w:p>
-    <w:p>
-      <w:pPr>
-        <w:pStyle w:val="Normal"/>
-        <w:bidi w:val="0"/>
-        <w:jc w:val="left"/>
-        <w:rPr/>
-      </w:pPr>
-      <w:r>
-        <w:rPr/>
-        <w:t xml:space="preserve">Class 7 </w:t>
-      </w:r>
-      <w:r>
-        <w:rPr/>
-        <w:t>Explain plan analysis</w:t>
+        <w:t>Class 1 Intro to data engineering</w:t>
+      </w:r>
+    </w:p>
+    <w:p>
+      <w:pPr>
+        <w:pStyle w:val="Normal"/>
+        <w:bidi w:val="0"/>
+        <w:jc w:val="left"/>
+        <w:rPr/>
+      </w:pPr>
+      <w:r>
+        <w:rPr/>
+        <w:t>Class 2 SQL Databases – Postgres</w:t>
+      </w:r>
+    </w:p>
+    <w:p>
+      <w:pPr>
+        <w:pStyle w:val="Normal"/>
+        <w:bidi w:val="0"/>
+        <w:jc w:val="left"/>
+        <w:rPr/>
+      </w:pPr>
+      <w:r>
+        <w:rPr/>
+        <w:t xml:space="preserve">Class 3 Table design and optimization. </w:t>
+      </w:r>
+    </w:p>
+    <w:p>
+      <w:pPr>
+        <w:pStyle w:val="Normal"/>
+        <w:bidi w:val="0"/>
+        <w:jc w:val="left"/>
+        <w:rPr/>
+      </w:pPr>
+      <w:r>
+        <w:rPr/>
+        <w:tab/>
+        <w:t>3.1 type discovery</w:t>
+      </w:r>
+    </w:p>
+    <w:p>
+      <w:pPr>
+        <w:pStyle w:val="Normal"/>
+        <w:bidi w:val="0"/>
+        <w:jc w:val="left"/>
+        <w:rPr/>
+      </w:pPr>
+      <w:r>
+        <w:rPr/>
+        <w:tab/>
+        <w:t>3.2. schema discovery</w:t>
+      </w:r>
+    </w:p>
+    <w:p>
+      <w:pPr>
+        <w:pStyle w:val="Normal"/>
+        <w:bidi w:val="0"/>
+        <w:jc w:val="left"/>
+        <w:rPr/>
+      </w:pPr>
+      <w:r>
+        <w:rPr/>
+        <w:tab/>
+        <w:t>3.3 fk/pk discovery</w:t>
+      </w:r>
+    </w:p>
+    <w:p>
+      <w:pPr>
+        <w:pStyle w:val="Normal"/>
+        <w:bidi w:val="0"/>
+        <w:jc w:val="left"/>
+        <w:rPr/>
+      </w:pPr>
+      <w:r>
+        <w:rPr/>
+        <w:tab/>
+        <w:t>3.4 type and schema validation</w:t>
+      </w:r>
+    </w:p>
+    <w:p>
+      <w:pPr>
+        <w:pStyle w:val="Normal"/>
+        <w:bidi w:val="0"/>
+        <w:jc w:val="left"/>
+        <w:rPr/>
+      </w:pPr>
+      <w:r>
+        <w:rPr/>
+        <w:tab/>
+        <w:t>3.5 ER graph discovery</w:t>
+      </w:r>
+    </w:p>
+    <w:p>
+      <w:pPr>
+        <w:pStyle w:val="Normal"/>
+        <w:bidi w:val="0"/>
+        <w:jc w:val="left"/>
+        <w:rPr/>
+      </w:pPr>
+      <w:r>
+        <w:rPr/>
+        <w:tab/>
+        <w:t>3.6 normalization</w:t>
+      </w:r>
+    </w:p>
+    <w:p>
+      <w:pPr>
+        <w:pStyle w:val="Normal"/>
+        <w:bidi w:val="0"/>
+        <w:jc w:val="left"/>
+        <w:rPr/>
+      </w:pPr>
+      <w:r>
+        <w:rPr/>
+        <w:tab/>
+        <w:t>3.7 tall vs wide schemas</w:t>
+      </w:r>
+    </w:p>
+    <w:p>
+      <w:pPr>
+        <w:pStyle w:val="Normal"/>
+        <w:bidi w:val="0"/>
+        <w:jc w:val="left"/>
+        <w:rPr/>
+      </w:pPr>
+      <w:r>
+        <w:rPr/>
+        <w:tab/>
+        <w:t>3.8 pivot and unpivot operations</w:t>
+      </w:r>
+    </w:p>
+    <w:p>
+      <w:pPr>
+        <w:pStyle w:val="Normal"/>
+        <w:bidi w:val="0"/>
+        <w:jc w:val="left"/>
+        <w:rPr/>
+      </w:pPr>
+      <w:r>
+        <w:rPr/>
+        <w:t>Class 4 Views and Materialized views</w:t>
+      </w:r>
+    </w:p>
+    <w:p>
+      <w:pPr>
+        <w:pStyle w:val="Normal"/>
+        <w:bidi w:val="0"/>
+        <w:jc w:val="left"/>
+        <w:rPr/>
+      </w:pPr>
+      <w:r>
+        <w:rPr/>
+        <w:t>Class 5 Constraints</w:t>
+      </w:r>
+    </w:p>
+    <w:p>
+      <w:pPr>
+        <w:pStyle w:val="Normal"/>
+        <w:bidi w:val="0"/>
+        <w:jc w:val="left"/>
+        <w:rPr/>
+      </w:pPr>
+      <w:r>
+        <w:rPr/>
+        <w:t>Class 6 Indexes</w:t>
+      </w:r>
+    </w:p>
+    <w:p>
+      <w:pPr>
+        <w:pStyle w:val="Normal"/>
+        <w:bidi w:val="0"/>
+        <w:jc w:val="left"/>
+        <w:rPr/>
+      </w:pPr>
+      <w:r>
+        <w:rPr/>
+        <w:t>Class 7 Explain plan analysis</w:t>
       </w:r>
     </w:p>
     <w:p>
@@ -296,53 +352,169 @@
       </w:pPr>
       <w:r>
         <w:rPr/>
-      </w:r>
-    </w:p>
-    <w:p>
-      <w:pPr>
-        <w:pStyle w:val="Normal"/>
-        <w:bidi w:val="0"/>
-        <w:jc w:val="left"/>
-        <w:rPr/>
-      </w:pPr>
-      <w:r>
-        <w:rPr/>
-      </w:r>
-    </w:p>
-    <w:p>
-      <w:pPr>
-        <w:pStyle w:val="Normal"/>
-        <w:bidi w:val="0"/>
-        <w:jc w:val="left"/>
-        <w:rPr/>
-      </w:pPr>
-      <w:r>
-        <w:rPr/>
-        <w:t xml:space="preserve">the class source code is here </w:t>
-      </w:r>
-      <w:hyperlink r:id="rId2">
-        <w:r>
-          <w:rPr>
-            <w:rStyle w:val="InternetLink"/>
-          </w:rPr>
-          <w:t>petacube/intro_to_python_class (github.com)</w:t>
-        </w:r>
-      </w:hyperlink>
-      <w:r>
-        <w:rPr/>
-        <w:t xml:space="preserve"> </w:t>
-      </w:r>
-    </w:p>
-    <w:p>
-      <w:pPr>
-        <w:pStyle w:val="Normal"/>
-        <w:bidi w:val="0"/>
-        <w:jc w:val="left"/>
-        <w:rPr/>
-      </w:pPr>
-      <w:r>
-        <w:rPr/>
-        <w:t>available to students and content providers</w:t>
+        <w:t>Class 10 Data preparation</w:t>
+      </w:r>
+    </w:p>
+    <w:p>
+      <w:pPr>
+        <w:pStyle w:val="Normal"/>
+        <w:bidi w:val="0"/>
+        <w:jc w:val="left"/>
+        <w:rPr/>
+      </w:pPr>
+      <w:r>
+        <w:rPr/>
+        <w:t>Class 11 Analytical functions</w:t>
+      </w:r>
+    </w:p>
+    <w:p>
+      <w:pPr>
+        <w:pStyle w:val="Normal"/>
+        <w:bidi w:val="0"/>
+        <w:jc w:val="left"/>
+        <w:rPr/>
+      </w:pPr>
+      <w:r>
+        <w:rPr/>
+        <w:tab/>
+        <w:t>11.1 column and row functions</w:t>
+      </w:r>
+    </w:p>
+    <w:p>
+      <w:pPr>
+        <w:pStyle w:val="Normal"/>
+        <w:bidi w:val="0"/>
+        <w:jc w:val="left"/>
+        <w:rPr/>
+      </w:pPr>
+      <w:r>
+        <w:rPr/>
+        <w:tab/>
+        <w:t xml:space="preserve">11.2 rolling aggegration </w:t>
+      </w:r>
+    </w:p>
+    <w:p>
+      <w:pPr>
+        <w:pStyle w:val="Normal"/>
+        <w:bidi w:val="0"/>
+        <w:jc w:val="left"/>
+        <w:rPr/>
+      </w:pPr>
+      <w:r>
+        <w:rPr/>
+        <w:tab/>
+        <w:t>11.3 groupby, rollby and cubeby operators</w:t>
+      </w:r>
+    </w:p>
+    <w:p>
+      <w:pPr>
+        <w:pStyle w:val="Normal"/>
+        <w:bidi w:val="0"/>
+        <w:jc w:val="left"/>
+        <w:rPr/>
+      </w:pPr>
+      <w:r>
+        <w:rPr/>
+        <w:tab/>
+        <w:t>11.4 sampling = upsampling and downsampling</w:t>
+      </w:r>
+    </w:p>
+    <w:p>
+      <w:pPr>
+        <w:pStyle w:val="Normal"/>
+        <w:bidi w:val="0"/>
+        <w:jc w:val="left"/>
+        <w:rPr/>
+      </w:pPr>
+      <w:r>
+        <w:rPr/>
+        <w:tab/>
+        <w:t>11.5 aggregation through time and space</w:t>
+      </w:r>
+    </w:p>
+    <w:p>
+      <w:pPr>
+        <w:pStyle w:val="Normal"/>
+        <w:bidi w:val="0"/>
+        <w:jc w:val="left"/>
+        <w:rPr/>
+      </w:pPr>
+      <w:r>
+        <w:rPr/>
+        <w:tab/>
+        <w:t>11.6 slicing and dicing</w:t>
+      </w:r>
+    </w:p>
+    <w:p>
+      <w:pPr>
+        <w:pStyle w:val="Normal"/>
+        <w:bidi w:val="0"/>
+        <w:jc w:val="left"/>
+        <w:rPr/>
+      </w:pPr>
+      <w:r>
+        <w:rPr/>
+        <w:t>Class 12 Data quality</w:t>
+      </w:r>
+    </w:p>
+    <w:p>
+      <w:pPr>
+        <w:pStyle w:val="Normal"/>
+        <w:bidi w:val="0"/>
+        <w:jc w:val="left"/>
+        <w:rPr/>
+      </w:pPr>
+      <w:r>
+        <w:rPr/>
+        <w:tab/>
+        <w:t xml:space="preserve">12.1 data quality and anomaly detections for single variable and multi-variable time series </w:t>
+        <w:tab/>
+        <w:t>12.2 coverage, correlation, 2d shape detection, autoencoder</w:t>
+      </w:r>
+    </w:p>
+    <w:p>
+      <w:pPr>
+        <w:pStyle w:val="Normal"/>
+        <w:bidi w:val="0"/>
+        <w:jc w:val="left"/>
+        <w:rPr/>
+      </w:pPr>
+      <w:r>
+        <w:rPr/>
+        <w:t xml:space="preserve">Class 13 data visualization - Tableau and Seaborn </w:t>
+      </w:r>
+    </w:p>
+    <w:p>
+      <w:pPr>
+        <w:pStyle w:val="Normal"/>
+        <w:bidi w:val="0"/>
+        <w:jc w:val="left"/>
+        <w:rPr/>
+      </w:pPr>
+      <w:r>
+        <w:rPr/>
+      </w:r>
+    </w:p>
+    <w:p>
+      <w:pPr>
+        <w:pStyle w:val="Normal"/>
+        <w:bidi w:val="0"/>
+        <w:jc w:val="left"/>
+        <w:rPr/>
+      </w:pPr>
+      <w:r>
+        <w:rPr/>
+      </w:r>
+    </w:p>
+    <w:p>
+      <w:pPr>
+        <w:pStyle w:val="Normal"/>
+        <w:bidi w:val="0"/>
+        <w:jc w:val="left"/>
+        <w:rPr/>
+      </w:pPr>
+      <w:r>
+        <w:rPr/>
       </w:r>
     </w:p>
     <w:p>

</xml_diff>